<commit_message>
update to two interval timer function run time
</commit_message>
<xml_diff>
--- a/UserFiles/SanesLab/SettingsFiles/JDY/TwoIntervalSameDifferent Notes.docx
+++ b/UserFiles/SanesLab/SettingsFiles/JDY/TwoIntervalSameDifferent Notes.docx
@@ -79,8 +79,17 @@
           <w:sz w:val="24"/>
           <w:szCs w:val="24"/>
         </w:rPr>
-        <w:t xml:space="preserve">Start Time Function: </w:t>
+        <w:t>Start Time Function:</w:t>
       </w:r>
+    </w:p>
+    <w:p>
+      <w:pPr>
+        <w:rPr>
+          <w:rFonts w:ascii="Arial" w:hAnsi="Arial" w:cs="Arial"/>
+          <w:sz w:val="24"/>
+          <w:szCs w:val="24"/>
+        </w:rPr>
+      </w:pPr>
       <w:r>
         <w:rPr>
           <w:rFonts w:ascii="Arial" w:hAnsi="Arial" w:cs="Arial"/>
@@ -104,8 +113,17 @@
           <w:sz w:val="24"/>
           <w:szCs w:val="24"/>
         </w:rPr>
-        <w:t xml:space="preserve">RunTime Timer Fucntion: </w:t>
+        <w:t>RunTime Timer Fucntion:</w:t>
       </w:r>
+    </w:p>
+    <w:p>
+      <w:pPr>
+        <w:rPr>
+          <w:rFonts w:ascii="Arial" w:hAnsi="Arial" w:cs="Arial"/>
+          <w:sz w:val="24"/>
+          <w:szCs w:val="24"/>
+        </w:rPr>
+      </w:pPr>
       <w:r>
         <w:rPr>
           <w:rFonts w:ascii="Arial" w:hAnsi="Arial" w:cs="Arial"/>
@@ -129,8 +147,18 @@
           <w:sz w:val="24"/>
           <w:szCs w:val="24"/>
         </w:rPr>
-        <w:t xml:space="preserve">Box Figure: </w:t>
+        <w:t>Box Figure:</w:t>
       </w:r>
+    </w:p>
+    <w:p>
+      <w:pPr>
+        <w:rPr>
+          <w:rFonts w:ascii="Arial" w:hAnsi="Arial" w:cs="Arial"/>
+          <w:sz w:val="24"/>
+          <w:szCs w:val="24"/>
+        </w:rPr>
+      </w:pPr>
+      <w:bookmarkStart w:id="0" w:name="_GoBack"/>
       <w:r>
         <w:rPr>
           <w:rFonts w:ascii="Arial" w:hAnsi="Arial" w:cs="Arial"/>
@@ -139,7 +167,6 @@
         </w:rPr>
         <w:t>Appetitive_SameDifferentTwoInterval_GUI</w:t>
       </w:r>
-      <w:bookmarkStart w:id="0" w:name="_GoBack"/>
       <w:bookmarkEnd w:id="0"/>
     </w:p>
     <w:sectPr>

</xml_diff>

<commit_message>
Updated SameDifferent Parameters: RespWinDelay is now always adjusted to be Stim1_Dur + ISI. RespWinDelay parameter tag is now disconnected in RPvdsEx circuit
</commit_message>
<xml_diff>
--- a/UserFiles/SanesLab/SettingsFiles/JDY/TwoIntervalSameDifferent Notes.docx
+++ b/UserFiles/SanesLab/SettingsFiles/JDY/TwoIntervalSameDifferent Notes.docx
@@ -158,7 +158,6 @@
           <w:szCs w:val="24"/>
         </w:rPr>
       </w:pPr>
-      <w:bookmarkStart w:id="0" w:name="_GoBack"/>
       <w:r>
         <w:rPr>
           <w:rFonts w:ascii="Arial" w:hAnsi="Arial" w:cs="Arial"/>
@@ -167,6 +166,16 @@
         </w:rPr>
         <w:t>Appetitive_SameDifferentTwoInterval_GUI</w:t>
       </w:r>
+    </w:p>
+    <w:p>
+      <w:pPr>
+        <w:rPr>
+          <w:rFonts w:ascii="Arial" w:hAnsi="Arial" w:cs="Arial"/>
+          <w:sz w:val="24"/>
+          <w:szCs w:val="24"/>
+        </w:rPr>
+      </w:pPr>
+      <w:bookmarkStart w:id="0" w:name="_GoBack"/>
       <w:bookmarkEnd w:id="0"/>
     </w:p>
     <w:sectPr>

</xml_diff>

<commit_message>
Updated Matlab scripts for Same-Different Task and fixed a bug in the RPVdsEx circuit for the AMRate GoNogo task.
</commit_message>
<xml_diff>
--- a/UserFiles/SanesLab/SettingsFiles/JDY/TwoIntervalSameDifferent Notes.docx
+++ b/UserFiles/SanesLab/SettingsFiles/JDY/TwoIntervalSameDifferent Notes.docx
@@ -56,6 +56,17 @@
           <w:szCs w:val="24"/>
         </w:rPr>
       </w:pPr>
+      <w:bookmarkStart w:id="0" w:name="_GoBack"/>
+      <w:bookmarkEnd w:id="0"/>
+    </w:p>
+    <w:p>
+      <w:pPr>
+        <w:rPr>
+          <w:rFonts w:ascii="Arial" w:hAnsi="Arial" w:cs="Arial"/>
+          <w:sz w:val="24"/>
+          <w:szCs w:val="24"/>
+        </w:rPr>
+      </w:pPr>
       <w:r>
         <w:rPr>
           <w:rFonts w:ascii="Arial" w:hAnsi="Arial" w:cs="Arial"/>
@@ -184,8 +195,6 @@
           <w:szCs w:val="24"/>
         </w:rPr>
       </w:pPr>
-      <w:bookmarkStart w:id="0" w:name="_GoBack"/>
-      <w:bookmarkEnd w:id="0"/>
     </w:p>
     <w:sectPr>
       <w:pgSz w:w="12240" w:h="15840"/>

</xml_diff>